<commit_message>
Adiciona página de introdução funcionando
Esse commit possui a primeira div de livros em carousel funcionando para
desktop e celular. Além disso, também foi adicionada pastas para imagens
</commit_message>
<xml_diff>
--- a/Banco de Dados/BD - TCC - LIVROS.docx
+++ b/Banco de Dados/BD - TCC - LIVROS.docx
@@ -41,9 +41,9 @@
           <w:bCs/>
           <w:sz w:val="24"/>
           <w:szCs w:val="24"/>
-        </w:rPr>
-      </w:pPr>
-      <w:proofErr w:type="spellStart"/>
+          <w:lang w:val="pt-BR"/>
+        </w:rPr>
+      </w:pPr>
       <w:r>
         <w:rPr>
           <w:rFonts w:ascii="Open Sans" w:hAnsi="Open Sans" w:cs="Open Sans"/>
@@ -51,22 +51,23 @@
           <w:bCs/>
           <w:sz w:val="24"/>
           <w:szCs w:val="24"/>
+          <w:lang w:val="pt-BR"/>
         </w:rPr>
         <w:t>Gêneros</w:t>
       </w:r>
-      <w:proofErr w:type="spellEnd"/>
-    </w:p>
-    <w:p>
-      <w:pPr>
-        <w:pStyle w:val="SemEspaamento"/>
-        <w:rPr>
-          <w:rFonts w:ascii="Open Sans" w:hAnsi="Open Sans" w:cs="Open Sans"/>
-          <w:lang w:val="pt-BR"/>
-        </w:rPr>
-      </w:pPr>
-      <w:r>
-        <w:rPr>
-          <w:rFonts w:ascii="Open Sans" w:hAnsi="Open Sans" w:cs="Open Sans"/>
+    </w:p>
+    <w:p>
+      <w:pPr>
+        <w:pStyle w:val="SemEspaamento"/>
+        <w:rPr>
+          <w:rFonts w:ascii="Open Sans" w:hAnsi="Open Sans" w:cs="Open Sans"/>
+          <w:lang w:val="pt-BR"/>
+        </w:rPr>
+      </w:pPr>
+      <w:r>
+        <w:rPr>
+          <w:rFonts w:ascii="Open Sans" w:hAnsi="Open Sans" w:cs="Open Sans"/>
+          <w:lang w:val="pt-BR"/>
         </w:rPr>
         <w:t xml:space="preserve">• </w:t>
       </w:r>
@@ -515,17 +516,20 @@
         <w:pStyle w:val="SemEspaamento"/>
         <w:rPr>
           <w:rFonts w:ascii="Open Sans" w:hAnsi="Open Sans" w:cs="Open Sans"/>
-        </w:rPr>
-      </w:pPr>
-      <w:r>
-        <w:rPr>
-          <w:rFonts w:ascii="Open Sans" w:hAnsi="Open Sans" w:cs="Open Sans"/>
+          <w:lang w:val="pt-BR"/>
+        </w:rPr>
+      </w:pPr>
+      <w:r>
+        <w:rPr>
+          <w:rFonts w:ascii="Open Sans" w:hAnsi="Open Sans" w:cs="Open Sans"/>
+          <w:lang w:val="pt-BR"/>
         </w:rPr>
         <w:t>Autor:</w:t>
       </w:r>
       <w:r>
         <w:rPr>
           <w:rFonts w:ascii="Open Sans" w:hAnsi="Open Sans" w:cs="Open Sans"/>
+          <w:lang w:val="pt-BR"/>
         </w:rPr>
         <w:t xml:space="preserve"> Robert C. Martin</w:t>
       </w:r>
@@ -535,6 +539,7 @@
         <w:pStyle w:val="SemEspaamento"/>
         <w:rPr>
           <w:rFonts w:ascii="Open Sans" w:hAnsi="Open Sans" w:cs="Open Sans"/>
+          <w:lang w:val="pt-BR"/>
         </w:rPr>
       </w:pPr>
     </w:p>
@@ -604,23 +609,21 @@
           <w:rFonts w:ascii="Open Sans" w:hAnsi="Open Sans" w:cs="Open Sans"/>
           <w:lang w:val="pt-BR"/>
         </w:rPr>
-        <w:t xml:space="preserve"> para destilar suas melhores e mais ágeis práticas de limpar códigos “dinamicamente” em um livro que introduzirá gradualmente dentro de você os valores da habilidade de um profissional de softwares e lhe tornar um programador melhor –mas só se você </w:t>
-      </w:r>
-      <w:proofErr w:type="spellStart"/>
-      <w:r>
-        <w:rPr>
-          <w:rFonts w:ascii="Open Sans" w:hAnsi="Open Sans" w:cs="Open Sans"/>
-          <w:lang w:val="pt-BR"/>
-        </w:rPr>
-        <w:t>praticar.Que</w:t>
-      </w:r>
-      <w:proofErr w:type="spellEnd"/>
-      <w:r>
-        <w:rPr>
-          <w:rFonts w:ascii="Open Sans" w:hAnsi="Open Sans" w:cs="Open Sans"/>
-          <w:lang w:val="pt-BR"/>
-        </w:rPr>
-        <w:t xml:space="preserve"> tipo de trabalho você fará? Você lerá códigos aqui, muitos códigos. E você deverá descobrir o que está correto e errado nos códigos. E, o mais importante, você terá de reavaliar seus valores profissionais e seu comprometimento com o seu ofício</w:t>
+        <w:t xml:space="preserve"> para destilar suas melhores e mais ágeis práticas de limpar códigos “dinamicamente” em um livro que introduzirá gradualmente dentro de você os valores da habilidade de um profissional de softwares e lhe tornar um programador melhor –mas só se você praticar.</w:t>
+      </w:r>
+      <w:r>
+        <w:rPr>
+          <w:rFonts w:ascii="Open Sans" w:hAnsi="Open Sans" w:cs="Open Sans"/>
+          <w:lang w:val="pt-BR"/>
+        </w:rPr>
+        <w:t xml:space="preserve"> </w:t>
+      </w:r>
+      <w:r>
+        <w:rPr>
+          <w:rFonts w:ascii="Open Sans" w:hAnsi="Open Sans" w:cs="Open Sans"/>
+          <w:lang w:val="pt-BR"/>
+        </w:rPr>
+        <w:t>Que tipo de trabalho você fará? Você lerá códigos aqui, muitos códigos. E você deverá descobrir o que está correto e errado nos códigos. E, o mais importante, você terá de reavaliar seus valores profissionais e seu comprometimento com o seu ofício</w:t>
       </w:r>
       <w:r>
         <w:rPr>
@@ -724,6 +727,7 @@
         <w:pStyle w:val="SemEspaamento"/>
         <w:rPr>
           <w:rFonts w:ascii="Open Sans" w:hAnsi="Open Sans" w:cs="Open Sans"/>
+          <w:lang w:val="pt-BR"/>
         </w:rPr>
       </w:pPr>
       <w:r>
@@ -744,363 +748,304 @@
       <w:r>
         <w:rPr>
           <w:rFonts w:ascii="Open Sans" w:hAnsi="Open Sans" w:cs="Open Sans"/>
-        </w:rPr>
-        <w:t xml:space="preserve">Algo </w:t>
+          <w:lang w:val="pt-BR"/>
+        </w:rPr>
+        <w:t>Algo mais estimulante. Algo mais complexo. Algo mais divertido.</w:t>
+      </w:r>
+    </w:p>
+    <w:p>
+      <w:pPr>
+        <w:pStyle w:val="SemEspaamento"/>
+        <w:rPr>
+          <w:rFonts w:ascii="Open Sans" w:hAnsi="Open Sans" w:cs="Open Sans"/>
+          <w:lang w:val="pt-BR"/>
+        </w:rPr>
+      </w:pPr>
+    </w:p>
+    <w:p>
+      <w:pPr>
+        <w:pStyle w:val="SemEspaamento"/>
+        <w:rPr>
+          <w:rFonts w:ascii="Open Sans" w:hAnsi="Open Sans" w:cs="Open Sans"/>
+          <w:lang w:val="pt-BR"/>
+        </w:rPr>
+      </w:pPr>
+      <w:r>
+        <w:rPr>
+          <w:rFonts w:ascii="Open Sans" w:hAnsi="Open Sans" w:cs="Open Sans"/>
+          <w:lang w:val="pt-BR"/>
+        </w:rPr>
+        <w:t xml:space="preserve">4. </w:t>
+      </w:r>
+    </w:p>
+    <w:p>
+      <w:pPr>
+        <w:pStyle w:val="SemEspaamento"/>
+        <w:rPr>
+          <w:rFonts w:ascii="Open Sans" w:hAnsi="Open Sans" w:cs="Open Sans"/>
+          <w:lang w:val="pt-BR"/>
+        </w:rPr>
+      </w:pPr>
+      <w:r>
+        <w:rPr>
+          <w:rFonts w:ascii="Open Sans" w:hAnsi="Open Sans" w:cs="Open Sans"/>
+          <w:lang w:val="pt-BR"/>
+        </w:rPr>
+        <w:t>Título: Domain-</w:t>
       </w:r>
       <w:proofErr w:type="spellStart"/>
       <w:r>
         <w:rPr>
           <w:rFonts w:ascii="Open Sans" w:hAnsi="Open Sans" w:cs="Open Sans"/>
-        </w:rPr>
-        <w:t>mais</w:t>
+          <w:lang w:val="pt-BR"/>
+        </w:rPr>
+        <w:t>Driven</w:t>
       </w:r>
       <w:proofErr w:type="spellEnd"/>
       <w:r>
         <w:rPr>
           <w:rFonts w:ascii="Open Sans" w:hAnsi="Open Sans" w:cs="Open Sans"/>
+          <w:lang w:val="pt-BR"/>
+        </w:rPr>
+        <w:t xml:space="preserve"> Design: atacando as complexidades no coração do software</w:t>
+      </w:r>
+    </w:p>
+    <w:p>
+      <w:pPr>
+        <w:pStyle w:val="SemEspaamento"/>
+        <w:rPr>
+          <w:rFonts w:ascii="Open Sans" w:hAnsi="Open Sans" w:cs="Open Sans"/>
+          <w:lang w:val="pt-BR"/>
+        </w:rPr>
+      </w:pPr>
+    </w:p>
+    <w:p>
+      <w:pPr>
+        <w:pStyle w:val="SemEspaamento"/>
+        <w:rPr>
+          <w:rFonts w:ascii="Open Sans" w:hAnsi="Open Sans" w:cs="Open Sans"/>
+          <w:lang w:val="pt-BR"/>
+        </w:rPr>
+      </w:pPr>
+      <w:r>
+        <w:rPr>
+          <w:rFonts w:ascii="Open Sans" w:hAnsi="Open Sans" w:cs="Open Sans"/>
+          <w:lang w:val="pt-BR"/>
+        </w:rPr>
+        <w:t>Autor: Eric Evans</w:t>
+      </w:r>
+    </w:p>
+    <w:p>
+      <w:pPr>
+        <w:pStyle w:val="SemEspaamento"/>
+        <w:rPr>
+          <w:rFonts w:ascii="Open Sans" w:hAnsi="Open Sans" w:cs="Open Sans"/>
+          <w:lang w:val="pt-BR"/>
+        </w:rPr>
+      </w:pPr>
+    </w:p>
+    <w:p>
+      <w:pPr>
+        <w:pStyle w:val="SemEspaamento"/>
+        <w:rPr>
+          <w:rFonts w:ascii="Open Sans" w:hAnsi="Open Sans" w:cs="Open Sans"/>
+          <w:lang w:val="pt-BR"/>
+        </w:rPr>
+      </w:pPr>
+      <w:r>
+        <w:rPr>
+          <w:rFonts w:ascii="Open Sans" w:hAnsi="Open Sans" w:cs="Open Sans"/>
+          <w:lang w:val="pt-BR"/>
+        </w:rPr>
+        <w:t xml:space="preserve">Descrição: A comunidade de desenvolvimento de softwares reconhece que a modelagem de domínios é fundamental para o design de softwares. Através de modelos de domínios, os desenvolvedores de software conseguem expressar valiosas funcionalidades e traduzi-las em uma implementação de software que realmente atenda às necessidades de seus usuários. Mas, apesar de sua óbvia importância, existem poucos recursos práticos que explicam como incorporar uma modelagem de domínios eficiente no processo de desenvolvimento de </w:t>
+      </w:r>
+      <w:proofErr w:type="spellStart"/>
+      <w:r>
+        <w:rPr>
+          <w:rFonts w:ascii="Open Sans" w:hAnsi="Open Sans" w:cs="Open Sans"/>
+          <w:lang w:val="pt-BR"/>
+        </w:rPr>
+        <w:t>softwares.O</w:t>
+      </w:r>
+      <w:proofErr w:type="spellEnd"/>
+      <w:r>
+        <w:rPr>
+          <w:rFonts w:ascii="Open Sans" w:hAnsi="Open Sans" w:cs="Open Sans"/>
+          <w:lang w:val="pt-BR"/>
+        </w:rPr>
+        <w:t xml:space="preserve"> Domain-</w:t>
+      </w:r>
+      <w:proofErr w:type="spellStart"/>
+      <w:r>
+        <w:rPr>
+          <w:rFonts w:ascii="Open Sans" w:hAnsi="Open Sans" w:cs="Open Sans"/>
+          <w:lang w:val="pt-BR"/>
+        </w:rPr>
+        <w:t>Driven</w:t>
+      </w:r>
+      <w:proofErr w:type="spellEnd"/>
+      <w:r>
+        <w:rPr>
+          <w:rFonts w:ascii="Open Sans" w:hAnsi="Open Sans" w:cs="Open Sans"/>
+          <w:lang w:val="pt-BR"/>
+        </w:rPr>
+        <w:t xml:space="preserve"> Design atende essa necessidade. Este não é um livro sobre tecnologias específicas. Ele oferece aos leitores uma abordagem sistemática com relação ao </w:t>
+      </w:r>
+      <w:proofErr w:type="spellStart"/>
+      <w:r>
+        <w:rPr>
+          <w:rFonts w:ascii="Open Sans" w:hAnsi="Open Sans" w:cs="Open Sans"/>
+          <w:lang w:val="pt-BR"/>
+        </w:rPr>
+        <w:t>domain-driven</w:t>
+      </w:r>
+      <w:proofErr w:type="spellEnd"/>
+      <w:r>
+        <w:rPr>
+          <w:rFonts w:ascii="Open Sans" w:hAnsi="Open Sans" w:cs="Open Sans"/>
+          <w:lang w:val="pt-BR"/>
+        </w:rPr>
+        <w:t xml:space="preserve"> design, ou DDD, apresentando um conjunto abrangente de práticas ideais de design, técnicas baseadas em experiências e princípios fundamentais que facilitam o desenvolvimento de projetos de software que enfrentam domínios complexos. Reunindo práticas de design e implementação, este livro incorpora vários exemplos baseados em projetos que ilustram a aplicação do design dirigido por domínios no desenvolvimento de softwares na vida real.Com este livro em mãos, desenvolvedores orientados a objetos, analistas de sistema e designers terão a orientação de que precisam para organizar e concentrar seu trabalho, criar modelos de domínio valiosos e úteis, e transformar esses modelos em implementações de software duradouras e de alta qualidade.</w:t>
+      </w:r>
+    </w:p>
+    <w:p>
+      <w:pPr>
+        <w:pStyle w:val="SemEspaamento"/>
+        <w:rPr>
+          <w:rFonts w:ascii="Open Sans" w:hAnsi="Open Sans" w:cs="Open Sans"/>
+          <w:lang w:val="pt-BR"/>
+        </w:rPr>
+      </w:pPr>
+    </w:p>
+    <w:p>
+      <w:pPr>
+        <w:pStyle w:val="SemEspaamento"/>
+        <w:rPr>
+          <w:rFonts w:ascii="Open Sans" w:hAnsi="Open Sans" w:cs="Open Sans"/>
+          <w:lang w:val="pt-BR"/>
+        </w:rPr>
+      </w:pPr>
+      <w:r>
+        <w:rPr>
+          <w:rFonts w:ascii="Open Sans" w:hAnsi="Open Sans" w:cs="Open Sans"/>
+          <w:lang w:val="pt-BR"/>
+        </w:rPr>
+        <w:t>5.</w:t>
+      </w:r>
+    </w:p>
+    <w:p>
+      <w:pPr>
+        <w:pStyle w:val="SemEspaamento"/>
+        <w:rPr>
+          <w:rFonts w:ascii="Open Sans" w:hAnsi="Open Sans" w:cs="Open Sans"/>
+          <w:lang w:val="pt-BR"/>
+        </w:rPr>
+      </w:pPr>
+      <w:r>
+        <w:rPr>
+          <w:rFonts w:ascii="Open Sans" w:hAnsi="Open Sans" w:cs="Open Sans"/>
+          <w:lang w:val="pt-BR"/>
+        </w:rPr>
+        <w:t>Título:</w:t>
+      </w:r>
+      <w:r>
+        <w:rPr>
+          <w:rFonts w:ascii="Open Sans" w:hAnsi="Open Sans" w:cs="Open Sans"/>
+          <w:lang w:val="pt-BR"/>
+        </w:rPr>
+        <w:t xml:space="preserve"> Algoritmos - Teoria e Prática</w:t>
+      </w:r>
+    </w:p>
+    <w:p>
+      <w:pPr>
+        <w:pStyle w:val="SemEspaamento"/>
+        <w:rPr>
+          <w:rFonts w:ascii="Open Sans" w:hAnsi="Open Sans" w:cs="Open Sans"/>
+          <w:lang w:val="pt-BR"/>
+        </w:rPr>
+      </w:pPr>
+    </w:p>
+    <w:p>
+      <w:pPr>
+        <w:pStyle w:val="SemEspaamento"/>
+        <w:rPr>
+          <w:rFonts w:ascii="Open Sans" w:hAnsi="Open Sans" w:cs="Open Sans"/>
+          <w:lang w:val="pt-BR"/>
+        </w:rPr>
+      </w:pPr>
+      <w:r>
+        <w:rPr>
+          <w:rFonts w:ascii="Open Sans" w:hAnsi="Open Sans" w:cs="Open Sans"/>
+          <w:lang w:val="pt-BR"/>
+        </w:rPr>
+        <w:t>Autor:</w:t>
+      </w:r>
+      <w:r>
+        <w:rPr>
+          <w:rFonts w:ascii="Open Sans" w:hAnsi="Open Sans" w:cs="Open Sans"/>
+          <w:lang w:val="pt-BR"/>
         </w:rPr>
         <w:t xml:space="preserve"> </w:t>
       </w:r>
+      <w:r>
+        <w:rPr>
+          <w:rFonts w:ascii="Open Sans" w:hAnsi="Open Sans" w:cs="Open Sans"/>
+          <w:lang w:val="pt-BR"/>
+        </w:rPr>
+        <w:t xml:space="preserve">Thomas H </w:t>
+      </w:r>
       <w:proofErr w:type="spellStart"/>
       <w:r>
         <w:rPr>
           <w:rFonts w:ascii="Open Sans" w:hAnsi="Open Sans" w:cs="Open Sans"/>
-        </w:rPr>
-        <w:t>estimulante</w:t>
+          <w:lang w:val="pt-BR"/>
+        </w:rPr>
+        <w:t>Cormen</w:t>
       </w:r>
       <w:proofErr w:type="spellEnd"/>
       <w:r>
         <w:rPr>
           <w:rFonts w:ascii="Open Sans" w:hAnsi="Open Sans" w:cs="Open Sans"/>
-        </w:rPr>
-        <w:t xml:space="preserve">. Algo </w:t>
+          <w:lang w:val="pt-BR"/>
+        </w:rPr>
+        <w:t xml:space="preserve">, Charles E. </w:t>
       </w:r>
       <w:proofErr w:type="spellStart"/>
       <w:r>
         <w:rPr>
           <w:rFonts w:ascii="Open Sans" w:hAnsi="Open Sans" w:cs="Open Sans"/>
-        </w:rPr>
-        <w:t>mais</w:t>
+          <w:lang w:val="pt-BR"/>
+        </w:rPr>
+        <w:t>Leiserson</w:t>
       </w:r>
       <w:proofErr w:type="spellEnd"/>
       <w:r>
         <w:rPr>
           <w:rFonts w:ascii="Open Sans" w:hAnsi="Open Sans" w:cs="Open Sans"/>
-        </w:rPr>
-        <w:t xml:space="preserve"> </w:t>
+          <w:lang w:val="pt-BR"/>
+        </w:rPr>
+        <w:t xml:space="preserve">, Ronald L. </w:t>
       </w:r>
       <w:proofErr w:type="spellStart"/>
       <w:r>
         <w:rPr>
           <w:rFonts w:ascii="Open Sans" w:hAnsi="Open Sans" w:cs="Open Sans"/>
-        </w:rPr>
-        <w:t>complexo</w:t>
+          <w:lang w:val="pt-BR"/>
+        </w:rPr>
+        <w:t>Rivest</w:t>
       </w:r>
       <w:proofErr w:type="spellEnd"/>
       <w:r>
         <w:rPr>
           <w:rFonts w:ascii="Open Sans" w:hAnsi="Open Sans" w:cs="Open Sans"/>
-        </w:rPr>
-        <w:t xml:space="preserve">. Algo </w:t>
-      </w:r>
-      <w:proofErr w:type="spellStart"/>
-      <w:r>
-        <w:rPr>
-          <w:rFonts w:ascii="Open Sans" w:hAnsi="Open Sans" w:cs="Open Sans"/>
-        </w:rPr>
-        <w:t>mais</w:t>
-      </w:r>
-      <w:proofErr w:type="spellEnd"/>
-      <w:r>
-        <w:rPr>
-          <w:rFonts w:ascii="Open Sans" w:hAnsi="Open Sans" w:cs="Open Sans"/>
-        </w:rPr>
-        <w:t xml:space="preserve"> </w:t>
-      </w:r>
-      <w:proofErr w:type="spellStart"/>
-      <w:r>
-        <w:rPr>
-          <w:rFonts w:ascii="Open Sans" w:hAnsi="Open Sans" w:cs="Open Sans"/>
-        </w:rPr>
-        <w:t>divertido</w:t>
-      </w:r>
-      <w:proofErr w:type="spellEnd"/>
-      <w:r>
-        <w:rPr>
-          <w:rFonts w:ascii="Open Sans" w:hAnsi="Open Sans" w:cs="Open Sans"/>
-        </w:rPr>
-        <w:t>.</w:t>
-      </w:r>
-    </w:p>
-    <w:p>
-      <w:pPr>
-        <w:pStyle w:val="SemEspaamento"/>
-        <w:rPr>
-          <w:rFonts w:ascii="Open Sans" w:hAnsi="Open Sans" w:cs="Open Sans"/>
-        </w:rPr>
-      </w:pPr>
-    </w:p>
-    <w:p>
-      <w:pPr>
-        <w:pStyle w:val="SemEspaamento"/>
-        <w:rPr>
-          <w:rFonts w:ascii="Open Sans" w:hAnsi="Open Sans" w:cs="Open Sans"/>
-        </w:rPr>
-      </w:pPr>
-      <w:r>
-        <w:rPr>
-          <w:rFonts w:ascii="Open Sans" w:hAnsi="Open Sans" w:cs="Open Sans"/>
-        </w:rPr>
-        <w:t xml:space="preserve">4. </w:t>
-      </w:r>
-    </w:p>
-    <w:p>
-      <w:pPr>
-        <w:pStyle w:val="SemEspaamento"/>
-        <w:rPr>
-          <w:rFonts w:ascii="Open Sans" w:hAnsi="Open Sans" w:cs="Open Sans"/>
-          <w:lang w:val="pt-BR"/>
-        </w:rPr>
-      </w:pPr>
-      <w:r>
-        <w:rPr>
-          <w:rFonts w:ascii="Open Sans" w:hAnsi="Open Sans" w:cs="Open Sans"/>
-          <w:lang w:val="pt-BR"/>
-        </w:rPr>
-        <w:t>Título: Domain-</w:t>
-      </w:r>
-      <w:proofErr w:type="spellStart"/>
-      <w:r>
-        <w:rPr>
-          <w:rFonts w:ascii="Open Sans" w:hAnsi="Open Sans" w:cs="Open Sans"/>
-          <w:lang w:val="pt-BR"/>
-        </w:rPr>
-        <w:t>Driven</w:t>
-      </w:r>
-      <w:proofErr w:type="spellEnd"/>
-      <w:r>
-        <w:rPr>
-          <w:rFonts w:ascii="Open Sans" w:hAnsi="Open Sans" w:cs="Open Sans"/>
-          <w:lang w:val="pt-BR"/>
-        </w:rPr>
-        <w:t xml:space="preserve"> Design: atacando as complexidades no coração do software</w:t>
-      </w:r>
-    </w:p>
-    <w:p>
-      <w:pPr>
-        <w:pStyle w:val="SemEspaamento"/>
-        <w:rPr>
-          <w:rFonts w:ascii="Open Sans" w:hAnsi="Open Sans" w:cs="Open Sans"/>
-          <w:lang w:val="pt-BR"/>
-        </w:rPr>
-      </w:pPr>
-    </w:p>
-    <w:p>
-      <w:pPr>
-        <w:pStyle w:val="SemEspaamento"/>
-        <w:rPr>
-          <w:rFonts w:ascii="Open Sans" w:hAnsi="Open Sans" w:cs="Open Sans"/>
-          <w:lang w:val="pt-BR"/>
-        </w:rPr>
-      </w:pPr>
-      <w:r>
-        <w:rPr>
-          <w:rFonts w:ascii="Open Sans" w:hAnsi="Open Sans" w:cs="Open Sans"/>
-          <w:lang w:val="pt-BR"/>
-        </w:rPr>
-        <w:t>Autor: Eric Evans</w:t>
-      </w:r>
-    </w:p>
-    <w:p>
-      <w:pPr>
-        <w:pStyle w:val="SemEspaamento"/>
-        <w:rPr>
-          <w:rFonts w:ascii="Open Sans" w:hAnsi="Open Sans" w:cs="Open Sans"/>
-          <w:lang w:val="pt-BR"/>
-        </w:rPr>
-      </w:pPr>
-    </w:p>
-    <w:p>
-      <w:pPr>
-        <w:pStyle w:val="SemEspaamento"/>
-        <w:rPr>
-          <w:rFonts w:ascii="Open Sans" w:hAnsi="Open Sans" w:cs="Open Sans"/>
-          <w:lang w:val="pt-BR"/>
-        </w:rPr>
-      </w:pPr>
-      <w:r>
-        <w:rPr>
-          <w:rFonts w:ascii="Open Sans" w:hAnsi="Open Sans" w:cs="Open Sans"/>
-          <w:lang w:val="pt-BR"/>
-        </w:rPr>
-        <w:t xml:space="preserve">Descrição: A comunidade de desenvolvimento de softwares reconhece que a modelagem de domínios é fundamental para o design de softwares. Através de modelos de domínios, os desenvolvedores de software conseguem expressar valiosas funcionalidades e traduzi-las em uma implementação de software que realmente atenda às necessidades de seus usuários. Mas, apesar de sua óbvia importância, existem poucos recursos práticos que explicam como incorporar uma modelagem de domínios eficiente no processo de desenvolvimento de </w:t>
-      </w:r>
-      <w:proofErr w:type="spellStart"/>
-      <w:r>
-        <w:rPr>
-          <w:rFonts w:ascii="Open Sans" w:hAnsi="Open Sans" w:cs="Open Sans"/>
-          <w:lang w:val="pt-BR"/>
-        </w:rPr>
-        <w:t>softwares.O</w:t>
-      </w:r>
-      <w:proofErr w:type="spellEnd"/>
-      <w:r>
-        <w:rPr>
-          <w:rFonts w:ascii="Open Sans" w:hAnsi="Open Sans" w:cs="Open Sans"/>
-          <w:lang w:val="pt-BR"/>
-        </w:rPr>
-        <w:t xml:space="preserve"> Domain-</w:t>
-      </w:r>
-      <w:proofErr w:type="spellStart"/>
-      <w:r>
-        <w:rPr>
-          <w:rFonts w:ascii="Open Sans" w:hAnsi="Open Sans" w:cs="Open Sans"/>
-          <w:lang w:val="pt-BR"/>
-        </w:rPr>
-        <w:t>Driven</w:t>
-      </w:r>
-      <w:proofErr w:type="spellEnd"/>
-      <w:r>
-        <w:rPr>
-          <w:rFonts w:ascii="Open Sans" w:hAnsi="Open Sans" w:cs="Open Sans"/>
-          <w:lang w:val="pt-BR"/>
-        </w:rPr>
-        <w:t xml:space="preserve"> Design atende essa necessidade. Este não é um livro sobre tecnologias específicas. Ele oferece aos leitores uma abordagem sistemática com relação ao </w:t>
-      </w:r>
-      <w:proofErr w:type="spellStart"/>
-      <w:r>
-        <w:rPr>
-          <w:rFonts w:ascii="Open Sans" w:hAnsi="Open Sans" w:cs="Open Sans"/>
-          <w:lang w:val="pt-BR"/>
-        </w:rPr>
-        <w:t>domain-driven</w:t>
-      </w:r>
-      <w:proofErr w:type="spellEnd"/>
-      <w:r>
-        <w:rPr>
-          <w:rFonts w:ascii="Open Sans" w:hAnsi="Open Sans" w:cs="Open Sans"/>
-          <w:lang w:val="pt-BR"/>
-        </w:rPr>
-        <w:t xml:space="preserve"> design, ou DDD, apresentando um conjunto abrangente de práticas ideais de design, técnicas baseadas em experiências e princípios fundamentais que facilitam o desenvolvimento de projetos de software que enfrentam domínios complexos. Reunindo práticas de design e implementação, este livro incorpora vários exemplos baseados em projetos que ilustram a aplicação do design dirigido por domínios no desenvolvimento de softwares na vida real.Com este livro em mãos, desenvolvedores orientados a objetos, analistas de sistema e designers terão a orientação de que precisam para organizar e concentrar seu trabalho, criar modelos de domínio valiosos e úteis, e transformar esses modelos em implementações de software duradouras e de alta qualidade.</w:t>
-      </w:r>
-    </w:p>
-    <w:p>
-      <w:pPr>
-        <w:pStyle w:val="SemEspaamento"/>
-        <w:rPr>
-          <w:rFonts w:ascii="Open Sans" w:hAnsi="Open Sans" w:cs="Open Sans"/>
-          <w:lang w:val="pt-BR"/>
-        </w:rPr>
-      </w:pPr>
-    </w:p>
-    <w:p>
-      <w:pPr>
-        <w:pStyle w:val="SemEspaamento"/>
-        <w:rPr>
-          <w:rFonts w:ascii="Open Sans" w:hAnsi="Open Sans" w:cs="Open Sans"/>
-        </w:rPr>
-      </w:pPr>
-      <w:r>
-        <w:rPr>
-          <w:rFonts w:ascii="Open Sans" w:hAnsi="Open Sans" w:cs="Open Sans"/>
-        </w:rPr>
-        <w:t>5.</w:t>
-      </w:r>
-    </w:p>
-    <w:p>
-      <w:pPr>
-        <w:pStyle w:val="SemEspaamento"/>
-        <w:rPr>
-          <w:rFonts w:ascii="Open Sans" w:hAnsi="Open Sans" w:cs="Open Sans"/>
-          <w:lang w:val="pt-BR"/>
-        </w:rPr>
-      </w:pPr>
-      <w:r>
-        <w:rPr>
-          <w:rFonts w:ascii="Open Sans" w:hAnsi="Open Sans" w:cs="Open Sans"/>
-          <w:lang w:val="pt-BR"/>
-        </w:rPr>
-        <w:t>Título:</w:t>
-      </w:r>
-      <w:r>
-        <w:rPr>
-          <w:rFonts w:ascii="Open Sans" w:hAnsi="Open Sans" w:cs="Open Sans"/>
-          <w:lang w:val="pt-BR"/>
-        </w:rPr>
-        <w:t xml:space="preserve"> Algoritmos - Teoria e Prática</w:t>
-      </w:r>
-    </w:p>
-    <w:p>
-      <w:pPr>
-        <w:pStyle w:val="SemEspaamento"/>
-        <w:rPr>
-          <w:rFonts w:ascii="Open Sans" w:hAnsi="Open Sans" w:cs="Open Sans"/>
-          <w:lang w:val="pt-BR"/>
-        </w:rPr>
-      </w:pPr>
-    </w:p>
-    <w:p>
-      <w:pPr>
-        <w:pStyle w:val="SemEspaamento"/>
-        <w:rPr>
-          <w:rFonts w:ascii="Open Sans" w:hAnsi="Open Sans" w:cs="Open Sans"/>
-        </w:rPr>
-      </w:pPr>
-      <w:r>
-        <w:rPr>
-          <w:rFonts w:ascii="Open Sans" w:hAnsi="Open Sans" w:cs="Open Sans"/>
-        </w:rPr>
-        <w:t>Autor:</w:t>
-      </w:r>
-      <w:r>
-        <w:rPr>
-          <w:rFonts w:ascii="Open Sans" w:hAnsi="Open Sans" w:cs="Open Sans"/>
-        </w:rPr>
-        <w:t xml:space="preserve"> </w:t>
-      </w:r>
-      <w:r>
-        <w:rPr>
-          <w:rFonts w:ascii="Open Sans" w:hAnsi="Open Sans" w:cs="Open Sans"/>
-        </w:rPr>
-        <w:t xml:space="preserve">Thomas H </w:t>
-      </w:r>
-      <w:proofErr w:type="spellStart"/>
-      <w:r>
-        <w:rPr>
-          <w:rFonts w:ascii="Open Sans" w:hAnsi="Open Sans" w:cs="Open Sans"/>
-        </w:rPr>
-        <w:t>Cormen</w:t>
-      </w:r>
-      <w:proofErr w:type="spellEnd"/>
-      <w:r>
-        <w:rPr>
-          <w:rFonts w:ascii="Open Sans" w:hAnsi="Open Sans" w:cs="Open Sans"/>
-        </w:rPr>
-        <w:t xml:space="preserve">, Charles E. </w:t>
-      </w:r>
-      <w:proofErr w:type="spellStart"/>
-      <w:r>
-        <w:rPr>
-          <w:rFonts w:ascii="Open Sans" w:hAnsi="Open Sans" w:cs="Open Sans"/>
-        </w:rPr>
-        <w:t>Leiserson</w:t>
-      </w:r>
-      <w:proofErr w:type="spellEnd"/>
-      <w:r>
-        <w:rPr>
-          <w:rFonts w:ascii="Open Sans" w:hAnsi="Open Sans" w:cs="Open Sans"/>
-        </w:rPr>
-        <w:t>, Ronald L. Rivest</w:t>
-      </w:r>
-      <w:r>
-        <w:rPr>
-          <w:rFonts w:ascii="Open Sans" w:hAnsi="Open Sans" w:cs="Open Sans"/>
+          <w:lang w:val="pt-BR"/>
         </w:rPr>
         <w:t>,</w:t>
       </w:r>
       <w:r>
         <w:rPr>
           <w:rFonts w:ascii="Open Sans" w:hAnsi="Open Sans" w:cs="Open Sans"/>
+          <w:lang w:val="pt-BR"/>
         </w:rPr>
         <w:t xml:space="preserve"> Clifford Stein</w:t>
       </w:r>
@@ -1110,6 +1055,7 @@
         <w:pStyle w:val="SemEspaamento"/>
         <w:rPr>
           <w:rFonts w:ascii="Open Sans" w:hAnsi="Open Sans" w:cs="Open Sans"/>
+          <w:lang w:val="pt-BR"/>
         </w:rPr>
       </w:pPr>
     </w:p>
@@ -1256,11 +1202,13 @@
         <w:pStyle w:val="SemEspaamento"/>
         <w:rPr>
           <w:rFonts w:ascii="Open Sans" w:hAnsi="Open Sans" w:cs="Open Sans"/>
-        </w:rPr>
-      </w:pPr>
-      <w:r>
-        <w:rPr>
-          <w:rFonts w:ascii="Open Sans" w:hAnsi="Open Sans" w:cs="Open Sans"/>
+          <w:lang w:val="pt-BR"/>
+        </w:rPr>
+      </w:pPr>
+      <w:r>
+        <w:rPr>
+          <w:rFonts w:ascii="Open Sans" w:hAnsi="Open Sans" w:cs="Open Sans"/>
+          <w:lang w:val="pt-BR"/>
         </w:rPr>
         <w:t>Autor: Mauricio Tavares</w:t>
       </w:r>
@@ -1270,6 +1218,7 @@
         <w:pStyle w:val="SemEspaamento"/>
         <w:rPr>
           <w:rFonts w:ascii="Open Sans" w:hAnsi="Open Sans" w:cs="Open Sans"/>
+          <w:lang w:val="pt-BR"/>
         </w:rPr>
       </w:pPr>
     </w:p>
@@ -1294,19 +1243,22 @@
         <w:pStyle w:val="SemEspaamento"/>
         <w:rPr>
           <w:rFonts w:ascii="Open Sans" w:hAnsi="Open Sans" w:cs="Open Sans"/>
-        </w:rPr>
-      </w:pPr>
-    </w:p>
-    <w:p>
-      <w:pPr>
-        <w:pStyle w:val="SemEspaamento"/>
-        <w:rPr>
-          <w:rFonts w:ascii="Open Sans" w:hAnsi="Open Sans" w:cs="Open Sans"/>
-        </w:rPr>
-      </w:pPr>
-      <w:r>
-        <w:rPr>
-          <w:rFonts w:ascii="Open Sans" w:hAnsi="Open Sans" w:cs="Open Sans"/>
+          <w:lang w:val="pt-BR"/>
+        </w:rPr>
+      </w:pPr>
+    </w:p>
+    <w:p>
+      <w:pPr>
+        <w:pStyle w:val="SemEspaamento"/>
+        <w:rPr>
+          <w:rFonts w:ascii="Open Sans" w:hAnsi="Open Sans" w:cs="Open Sans"/>
+          <w:lang w:val="pt-BR"/>
+        </w:rPr>
+      </w:pPr>
+      <w:r>
+        <w:rPr>
+          <w:rFonts w:ascii="Open Sans" w:hAnsi="Open Sans" w:cs="Open Sans"/>
+          <w:lang w:val="pt-BR"/>
         </w:rPr>
         <w:t>2.</w:t>
       </w:r>
@@ -1557,35 +1509,41 @@
         <w:pStyle w:val="SemEspaamento"/>
         <w:rPr>
           <w:rFonts w:ascii="Open Sans" w:hAnsi="Open Sans" w:cs="Open Sans"/>
-        </w:rPr>
-      </w:pPr>
-      <w:r>
-        <w:rPr>
-          <w:rFonts w:ascii="Open Sans" w:hAnsi="Open Sans" w:cs="Open Sans"/>
+          <w:lang w:val="pt-BR"/>
+        </w:rPr>
+      </w:pPr>
+      <w:r>
+        <w:rPr>
+          <w:rFonts w:ascii="Open Sans" w:hAnsi="Open Sans" w:cs="Open Sans"/>
+          <w:lang w:val="pt-BR"/>
         </w:rPr>
         <w:t>Autor:</w:t>
       </w:r>
       <w:r>
         <w:rPr>
           <w:rFonts w:ascii="Open Sans" w:hAnsi="Open Sans" w:cs="Open Sans"/>
+          <w:lang w:val="pt-BR"/>
         </w:rPr>
         <w:t xml:space="preserve"> </w:t>
       </w:r>
       <w:r>
         <w:rPr>
           <w:rFonts w:ascii="Open Sans" w:hAnsi="Open Sans" w:cs="Open Sans"/>
+          <w:lang w:val="pt-BR"/>
         </w:rPr>
         <w:t>Nigel Slack, Alistair Brandon-Jones</w:t>
       </w:r>
       <w:r>
         <w:rPr>
           <w:rFonts w:ascii="Open Sans" w:hAnsi="Open Sans" w:cs="Open Sans"/>
+          <w:lang w:val="pt-BR"/>
         </w:rPr>
         <w:t>,</w:t>
       </w:r>
       <w:r>
         <w:rPr>
           <w:rFonts w:ascii="Open Sans" w:hAnsi="Open Sans" w:cs="Open Sans"/>
+          <w:lang w:val="pt-BR"/>
         </w:rPr>
         <w:t xml:space="preserve"> Robert Johnston</w:t>
       </w:r>
@@ -1595,6 +1553,7 @@
         <w:pStyle w:val="SemEspaamento"/>
         <w:rPr>
           <w:rFonts w:ascii="Open Sans" w:hAnsi="Open Sans" w:cs="Open Sans"/>
+          <w:lang w:val="pt-BR"/>
         </w:rPr>
       </w:pPr>
     </w:p>
@@ -2803,6 +2762,7 @@
           <w:rFonts w:ascii="Open Sans" w:eastAsia="Segoe UI" w:hAnsi="Open Sans" w:cs="Open Sans"/>
           <w:color w:val="auto"/>
           <w:u w:val="none"/>
+          <w:lang w:val="pt-BR"/>
         </w:rPr>
       </w:pPr>
       <w:r>
@@ -2982,15 +2942,7 @@
           <w:spacing w:val="-9"/>
           <w:lang w:val="pt-BR"/>
         </w:rPr>
-        <w:t xml:space="preserve"> </w:t>
-      </w:r>
-      <w:r>
-        <w:rPr>
-          <w:rFonts w:ascii="Open Sans" w:hAnsi="Open Sans" w:cs="Open Sans"/>
-          <w:spacing w:val="-9"/>
-          <w:lang w:val="pt-BR"/>
-        </w:rPr>
-        <w:t>Livro Manual de Procedimentos para Estágio em Enfermagem</w:t>
+        <w:t xml:space="preserve"> Manual de Procedimentos para Estágio em Enfermagem</w:t>
       </w:r>
     </w:p>
     <w:p>
@@ -3072,16 +3024,7 @@
           <w:shd w:val="clear" w:color="auto" w:fill="FFFFFF"/>
           <w:lang w:val="pt-BR"/>
         </w:rPr>
-        <w:t xml:space="preserve"> </w:t>
-      </w:r>
-      <w:r>
-        <w:rPr>
-          <w:rFonts w:ascii="Open Sans" w:hAnsi="Open Sans" w:cs="Open Sans"/>
-          <w:spacing w:val="6"/>
-          <w:shd w:val="clear" w:color="auto" w:fill="FFFFFF"/>
-          <w:lang w:val="pt-BR"/>
-        </w:rPr>
-        <w:t>Se você procura um livro que vai lhe auxiliar no seu </w:t>
+        <w:t xml:space="preserve"> Se você procura um livro que vai lhe auxiliar no seu </w:t>
       </w:r>
       <w:r>
         <w:rPr>
@@ -3147,7 +3090,27 @@
           <w:shd w:val="clear" w:color="auto" w:fill="FFFFFF"/>
           <w:lang w:val="pt-BR"/>
         </w:rPr>
-        <w:t> que por ventura venham a surgir durante sua prática no hospital. </w:t>
+        <w:t xml:space="preserve"> que </w:t>
+      </w:r>
+      <w:proofErr w:type="gramStart"/>
+      <w:r>
+        <w:rPr>
+          <w:rFonts w:ascii="Open Sans" w:hAnsi="Open Sans" w:cs="Open Sans"/>
+          <w:spacing w:val="6"/>
+          <w:shd w:val="clear" w:color="auto" w:fill="FFFFFF"/>
+          <w:lang w:val="pt-BR"/>
+        </w:rPr>
+        <w:t>por ventura</w:t>
+      </w:r>
+      <w:proofErr w:type="gramEnd"/>
+      <w:r>
+        <w:rPr>
+          <w:rFonts w:ascii="Open Sans" w:hAnsi="Open Sans" w:cs="Open Sans"/>
+          <w:spacing w:val="6"/>
+          <w:shd w:val="clear" w:color="auto" w:fill="FFFFFF"/>
+          <w:lang w:val="pt-BR"/>
+        </w:rPr>
+        <w:t xml:space="preserve"> venham a surgir durante sua prática no hospital. </w:t>
       </w:r>
       <w:r>
         <w:rPr>
@@ -3301,15 +3264,7 @@
           <w:spacing w:val="-9"/>
           <w:lang w:val="pt-BR"/>
         </w:rPr>
-        <w:t xml:space="preserve"> </w:t>
-      </w:r>
-      <w:r>
-        <w:rPr>
-          <w:rFonts w:ascii="Open Sans" w:hAnsi="Open Sans" w:cs="Open Sans"/>
-          <w:spacing w:val="-9"/>
-          <w:lang w:val="pt-BR"/>
-        </w:rPr>
-        <w:t>Livro Cálculo e Administração de Medicamentos na Enfermagem</w:t>
+        <w:t xml:space="preserve"> Livro Cálculo e Administração de Medicamentos na Enfermagem</w:t>
       </w:r>
     </w:p>
     <w:p>
@@ -3341,14 +3296,7 @@
           <w:rFonts w:ascii="Open Sans" w:hAnsi="Open Sans" w:cs="Open Sans"/>
           <w:lang w:val="pt-BR"/>
         </w:rPr>
-        <w:t xml:space="preserve"> </w:t>
-      </w:r>
-      <w:r>
-        <w:rPr>
-          <w:rFonts w:ascii="Open Sans" w:hAnsi="Open Sans" w:cs="Open Sans"/>
-          <w:lang w:val="pt-BR"/>
-        </w:rPr>
-        <w:t xml:space="preserve">Marcelo </w:t>
+        <w:t xml:space="preserve"> Marcelo </w:t>
       </w:r>
       <w:proofErr w:type="spellStart"/>
       <w:r>
@@ -3399,6 +3347,120 @@
           <w:shd w:val="clear" w:color="auto" w:fill="FFFFFF"/>
           <w:lang w:val="pt-BR"/>
         </w:rPr>
+        <w:t xml:space="preserve"> Este livro foi elaborado com intuito de conduzir e propiciar o aprendizado ao aluno e ao profissional da enfermagem, que buscam conhecimentos e habilidade nos cálculos farmacológicos e no preparo e administração de medicamentos.</w:t>
+      </w:r>
+    </w:p>
+    <w:p>
+      <w:pPr>
+        <w:pStyle w:val="SemEspaamento"/>
+        <w:rPr>
+          <w:rFonts w:ascii="Open Sans" w:hAnsi="Open Sans" w:cs="Open Sans"/>
+          <w:lang w:val="pt-BR"/>
+        </w:rPr>
+      </w:pPr>
+    </w:p>
+    <w:p>
+      <w:pPr>
+        <w:pStyle w:val="SemEspaamento"/>
+        <w:rPr>
+          <w:rFonts w:ascii="Open Sans" w:hAnsi="Open Sans" w:cs="Open Sans"/>
+          <w:lang w:val="pt-BR"/>
+        </w:rPr>
+      </w:pPr>
+      <w:r>
+        <w:rPr>
+          <w:rFonts w:ascii="Open Sans" w:hAnsi="Open Sans" w:cs="Open Sans"/>
+          <w:lang w:val="pt-BR"/>
+        </w:rPr>
+        <w:t>3.</w:t>
+      </w:r>
+    </w:p>
+    <w:p>
+      <w:pPr>
+        <w:pStyle w:val="SemEspaamento"/>
+        <w:rPr>
+          <w:rFonts w:ascii="Open Sans" w:hAnsi="Open Sans" w:cs="Open Sans"/>
+          <w:spacing w:val="-9"/>
+          <w:lang w:val="pt-BR"/>
+        </w:rPr>
+      </w:pPr>
+      <w:r>
+        <w:rPr>
+          <w:rFonts w:ascii="Open Sans" w:hAnsi="Open Sans" w:cs="Open Sans"/>
+          <w:lang w:val="pt-BR"/>
+        </w:rPr>
+        <w:t>Título:</w:t>
+      </w:r>
+      <w:r>
+        <w:rPr>
+          <w:rFonts w:ascii="Open Sans" w:hAnsi="Open Sans" w:cs="Open Sans"/>
+          <w:spacing w:val="-9"/>
+          <w:lang w:val="pt-BR"/>
+        </w:rPr>
+        <w:t xml:space="preserve"> Livro Técnicas Básicas de Enfermagem</w:t>
+      </w:r>
+    </w:p>
+    <w:p>
+      <w:pPr>
+        <w:pStyle w:val="SemEspaamento"/>
+        <w:rPr>
+          <w:rFonts w:ascii="Open Sans" w:hAnsi="Open Sans" w:cs="Open Sans"/>
+          <w:lang w:val="pt-BR"/>
+        </w:rPr>
+      </w:pPr>
+    </w:p>
+    <w:p>
+      <w:pPr>
+        <w:pStyle w:val="SemEspaamento"/>
+        <w:rPr>
+          <w:rFonts w:ascii="Open Sans" w:hAnsi="Open Sans" w:cs="Open Sans"/>
+          <w:lang w:val="pt-BR"/>
+        </w:rPr>
+      </w:pPr>
+      <w:r>
+        <w:rPr>
+          <w:rFonts w:ascii="Open Sans" w:hAnsi="Open Sans" w:cs="Open Sans"/>
+          <w:lang w:val="pt-BR"/>
+        </w:rPr>
+        <w:t>Autor:</w:t>
+      </w:r>
+      <w:r>
+        <w:rPr>
+          <w:rFonts w:ascii="Open Sans" w:hAnsi="Open Sans" w:cs="Open Sans"/>
+          <w:lang w:val="pt-BR"/>
+        </w:rPr>
+        <w:t xml:space="preserve"> Andrea Cristine Bressane, Vanda Cristina dos Santos Passos</w:t>
+      </w:r>
+    </w:p>
+    <w:p>
+      <w:pPr>
+        <w:pStyle w:val="SemEspaamento"/>
+        <w:rPr>
+          <w:rFonts w:ascii="Open Sans" w:hAnsi="Open Sans" w:cs="Open Sans"/>
+          <w:lang w:val="pt-BR"/>
+        </w:rPr>
+      </w:pPr>
+    </w:p>
+    <w:p>
+      <w:pPr>
+        <w:pStyle w:val="SemEspaamento"/>
+        <w:rPr>
+          <w:rFonts w:ascii="Open Sans" w:hAnsi="Open Sans" w:cs="Open Sans"/>
+          <w:lang w:val="pt-BR"/>
+        </w:rPr>
+      </w:pPr>
+      <w:r>
+        <w:rPr>
+          <w:rFonts w:ascii="Open Sans" w:hAnsi="Open Sans" w:cs="Open Sans"/>
+          <w:lang w:val="pt-BR"/>
+        </w:rPr>
+        <w:t>Descrição:</w:t>
+      </w:r>
+      <w:r>
+        <w:rPr>
+          <w:rFonts w:ascii="Open Sans" w:hAnsi="Open Sans" w:cs="Open Sans"/>
+          <w:lang w:val="pt-BR"/>
+        </w:rPr>
         <w:t xml:space="preserve"> </w:t>
       </w:r>
       <w:r>
@@ -3408,129 +3470,7 @@
           <w:shd w:val="clear" w:color="auto" w:fill="FFFFFF"/>
           <w:lang w:val="pt-BR"/>
         </w:rPr>
-        <w:t>Este livro foi elaborado com intuito de conduzir e propiciar o aprendizado ao aluno e ao profissional da enfermagem, que buscam conhecimentos e habilidade nos cálculos farmacológicos e no preparo e administração de medicamentos.</w:t>
-      </w:r>
-    </w:p>
-    <w:p>
-      <w:pPr>
-        <w:pStyle w:val="SemEspaamento"/>
-        <w:rPr>
-          <w:rFonts w:ascii="Open Sans" w:hAnsi="Open Sans" w:cs="Open Sans"/>
-          <w:lang w:val="pt-BR"/>
-        </w:rPr>
-      </w:pPr>
-    </w:p>
-    <w:p>
-      <w:pPr>
-        <w:pStyle w:val="SemEspaamento"/>
-        <w:rPr>
-          <w:rFonts w:ascii="Open Sans" w:hAnsi="Open Sans" w:cs="Open Sans"/>
-          <w:lang w:val="pt-BR"/>
-        </w:rPr>
-      </w:pPr>
-      <w:r>
-        <w:rPr>
-          <w:rFonts w:ascii="Open Sans" w:hAnsi="Open Sans" w:cs="Open Sans"/>
-          <w:lang w:val="pt-BR"/>
-        </w:rPr>
-        <w:t>3.</w:t>
-      </w:r>
-    </w:p>
-    <w:p>
-      <w:pPr>
-        <w:pStyle w:val="SemEspaamento"/>
-        <w:rPr>
-          <w:rFonts w:ascii="Open Sans" w:hAnsi="Open Sans" w:cs="Open Sans"/>
-          <w:spacing w:val="-9"/>
-          <w:lang w:val="pt-BR"/>
-        </w:rPr>
-      </w:pPr>
-      <w:r>
-        <w:rPr>
-          <w:rFonts w:ascii="Open Sans" w:hAnsi="Open Sans" w:cs="Open Sans"/>
-          <w:lang w:val="pt-BR"/>
-        </w:rPr>
-        <w:t>Título:</w:t>
-      </w:r>
-      <w:r>
-        <w:rPr>
-          <w:rFonts w:ascii="Open Sans" w:hAnsi="Open Sans" w:cs="Open Sans"/>
-          <w:spacing w:val="-9"/>
-          <w:lang w:val="pt-BR"/>
-        </w:rPr>
-        <w:t xml:space="preserve"> L</w:t>
-      </w:r>
-      <w:r>
-        <w:rPr>
-          <w:rFonts w:ascii="Open Sans" w:hAnsi="Open Sans" w:cs="Open Sans"/>
-          <w:spacing w:val="-9"/>
-          <w:lang w:val="pt-BR"/>
-        </w:rPr>
-        <w:t>ivro Técnicas Básicas de Enfermagem</w:t>
-      </w:r>
-    </w:p>
-    <w:p>
-      <w:pPr>
-        <w:pStyle w:val="SemEspaamento"/>
-        <w:rPr>
-          <w:rFonts w:ascii="Open Sans" w:hAnsi="Open Sans" w:cs="Open Sans"/>
-          <w:lang w:val="pt-BR"/>
-        </w:rPr>
-      </w:pPr>
-    </w:p>
-    <w:p>
-      <w:pPr>
-        <w:pStyle w:val="SemEspaamento"/>
-        <w:rPr>
-          <w:rFonts w:ascii="Open Sans" w:hAnsi="Open Sans" w:cs="Open Sans"/>
-          <w:lang w:val="pt-BR"/>
-        </w:rPr>
-      </w:pPr>
-      <w:r>
-        <w:rPr>
-          <w:rFonts w:ascii="Open Sans" w:hAnsi="Open Sans" w:cs="Open Sans"/>
-          <w:lang w:val="pt-BR"/>
-        </w:rPr>
-        <w:t>Autor:</w:t>
-      </w:r>
-      <w:r>
-        <w:rPr>
-          <w:rFonts w:ascii="Open Sans" w:hAnsi="Open Sans" w:cs="Open Sans"/>
-          <w:lang w:val="pt-BR"/>
-        </w:rPr>
-        <w:t xml:space="preserve"> Andrea Cristine Bressane, Vanda Cristina dos Santos Passos</w:t>
-      </w:r>
-    </w:p>
-    <w:p>
-      <w:pPr>
-        <w:pStyle w:val="SemEspaamento"/>
-        <w:rPr>
-          <w:rFonts w:ascii="Open Sans" w:hAnsi="Open Sans" w:cs="Open Sans"/>
-          <w:lang w:val="pt-BR"/>
-        </w:rPr>
-      </w:pPr>
-    </w:p>
-    <w:p>
-      <w:pPr>
-        <w:pStyle w:val="SemEspaamento"/>
-        <w:rPr>
-          <w:rFonts w:ascii="Open Sans" w:hAnsi="Open Sans" w:cs="Open Sans"/>
-          <w:lang w:val="pt-BR"/>
-        </w:rPr>
-      </w:pPr>
-      <w:r>
-        <w:rPr>
-          <w:rFonts w:ascii="Open Sans" w:hAnsi="Open Sans" w:cs="Open Sans"/>
-          <w:lang w:val="pt-BR"/>
-        </w:rPr>
-        <w:t>Descrição:</w:t>
-      </w:r>
-      <w:r>
-        <w:rPr>
-          <w:rFonts w:ascii="Open Sans" w:hAnsi="Open Sans" w:cs="Open Sans"/>
-          <w:lang w:val="pt-BR"/>
-        </w:rPr>
-        <w:t xml:space="preserve"> </w:t>
+        <w:t>A 5ª edição deste livro Técnicas Básicas de Enfermagem, foi elaborado para servir como roteiro de procedimentos das ações de enfermagem para os discentes, docentes e profissionais da saúde</w:t>
       </w:r>
       <w:r>
         <w:rPr>
@@ -3539,208 +3479,7 @@
           <w:shd w:val="clear" w:color="auto" w:fill="FFFFFF"/>
           <w:lang w:val="pt-BR"/>
         </w:rPr>
-        <w:t>A 5ª edição deste livro Técnicas Básicas de Enfermagem, foi elaborado para servir como roteiro de procedimentos das ações de enfermagem para os discentes, docentes e profissionais da saúde; Procuramos melhorar a qualidade do ensino e da assistência em todos os níveis, prestar um atendimento visando humanização, segurança, conforto e economia; Contribuir no controle de infecção e complicações para o cliente e profissionais de enfermagem. Para cada procedimento de enfermagem foi utilizado um roteiro sistemático e objetivo: – Nome do procedimento; – Definição do procedimento; – Objetivo; – Material necessário; – Descrição do procedimento; – Observações sobre o procedimento. Espera-se que este manual facilite o aprendizado da ciência de enfermagem na assistência ao ser humano em suas necessidades, contribuir para o aperfeiçoamento e desenvolvimento dos profissionais de enfermagem, para que ampliem sua autonomia e segurança, resultando em um trabalho com humanização, qualidade e competência.</w:t>
-      </w:r>
-    </w:p>
-    <w:p>
-      <w:pPr>
-        <w:pStyle w:val="SemEspaamento"/>
-        <w:rPr>
-          <w:rFonts w:ascii="Open Sans" w:hAnsi="Open Sans" w:cs="Open Sans"/>
-          <w:lang w:val="pt-BR"/>
-        </w:rPr>
-      </w:pPr>
-    </w:p>
-    <w:p>
-      <w:pPr>
-        <w:pStyle w:val="SemEspaamento"/>
-        <w:rPr>
-          <w:rFonts w:ascii="Open Sans" w:hAnsi="Open Sans" w:cs="Open Sans"/>
-          <w:lang w:val="pt-BR"/>
-        </w:rPr>
-      </w:pPr>
-      <w:r>
-        <w:rPr>
-          <w:rFonts w:ascii="Open Sans" w:hAnsi="Open Sans" w:cs="Open Sans"/>
-          <w:lang w:val="pt-BR"/>
-        </w:rPr>
-        <w:t>4.</w:t>
-      </w:r>
-    </w:p>
-    <w:p>
-      <w:pPr>
-        <w:pStyle w:val="SemEspaamento"/>
-        <w:rPr>
-          <w:rFonts w:ascii="Open Sans" w:hAnsi="Open Sans" w:cs="Open Sans"/>
-          <w:spacing w:val="-9"/>
-          <w:lang w:val="pt-BR"/>
-        </w:rPr>
-      </w:pPr>
-      <w:r>
-        <w:rPr>
-          <w:rFonts w:ascii="Open Sans" w:hAnsi="Open Sans" w:cs="Open Sans"/>
-          <w:lang w:val="pt-BR"/>
-        </w:rPr>
-        <w:t>Título:</w:t>
-      </w:r>
-      <w:r>
-        <w:rPr>
-          <w:rFonts w:ascii="Open Sans" w:hAnsi="Open Sans" w:cs="Open Sans"/>
-          <w:lang w:val="pt-BR"/>
-        </w:rPr>
-        <w:t xml:space="preserve"> </w:t>
-      </w:r>
-      <w:r>
-        <w:rPr>
-          <w:rFonts w:ascii="Open Sans" w:hAnsi="Open Sans" w:cs="Open Sans"/>
-          <w:spacing w:val="-9"/>
-          <w:lang w:val="pt-BR"/>
-        </w:rPr>
-        <w:t>Livro Enfermagem em Terapia Intensiva: Práticas e Vivências</w:t>
-      </w:r>
-    </w:p>
-    <w:p>
-      <w:pPr>
-        <w:pStyle w:val="SemEspaamento"/>
-        <w:rPr>
-          <w:rFonts w:ascii="Open Sans" w:hAnsi="Open Sans" w:cs="Open Sans"/>
-          <w:lang w:val="pt-BR"/>
-        </w:rPr>
-      </w:pPr>
-    </w:p>
-    <w:p>
-      <w:pPr>
-        <w:pStyle w:val="SemEspaamento"/>
-        <w:rPr>
-          <w:rFonts w:ascii="Open Sans" w:hAnsi="Open Sans" w:cs="Open Sans"/>
-          <w:lang w:val="pt-BR"/>
-        </w:rPr>
-      </w:pPr>
-      <w:r>
-        <w:rPr>
-          <w:rFonts w:ascii="Open Sans" w:hAnsi="Open Sans" w:cs="Open Sans"/>
-          <w:lang w:val="pt-BR"/>
-        </w:rPr>
-        <w:t>Autor:</w:t>
-      </w:r>
-      <w:r>
-        <w:rPr>
-          <w:rFonts w:ascii="Open Sans" w:hAnsi="Open Sans" w:cs="Open Sans"/>
-          <w:lang w:val="pt-BR"/>
-        </w:rPr>
-        <w:t xml:space="preserve"> </w:t>
-      </w:r>
-      <w:r>
-        <w:rPr>
-          <w:rFonts w:ascii="Open Sans" w:hAnsi="Open Sans" w:cs="Open Sans"/>
-          <w:lang w:val="pt-BR"/>
-        </w:rPr>
-        <w:t xml:space="preserve">Renata Andrea Pietro Pereira, </w:t>
-      </w:r>
-      <w:proofErr w:type="spellStart"/>
-      <w:r>
-        <w:rPr>
-          <w:rFonts w:ascii="Open Sans" w:hAnsi="Open Sans" w:cs="Open Sans"/>
-          <w:lang w:val="pt-BR"/>
-        </w:rPr>
-        <w:t>Iveth</w:t>
-      </w:r>
-      <w:proofErr w:type="spellEnd"/>
-      <w:r>
-        <w:rPr>
-          <w:rFonts w:ascii="Open Sans" w:hAnsi="Open Sans" w:cs="Open Sans"/>
-          <w:lang w:val="pt-BR"/>
-        </w:rPr>
-        <w:t xml:space="preserve"> </w:t>
-      </w:r>
-      <w:proofErr w:type="spellStart"/>
-      <w:r>
-        <w:rPr>
-          <w:rFonts w:ascii="Open Sans" w:hAnsi="Open Sans" w:cs="Open Sans"/>
-          <w:lang w:val="pt-BR"/>
-        </w:rPr>
-        <w:t>Yamaguchi</w:t>
-      </w:r>
-      <w:proofErr w:type="spellEnd"/>
-      <w:r>
-        <w:rPr>
-          <w:rFonts w:ascii="Open Sans" w:hAnsi="Open Sans" w:cs="Open Sans"/>
-          <w:lang w:val="pt-BR"/>
-        </w:rPr>
-        <w:t xml:space="preserve">, </w:t>
-      </w:r>
-      <w:proofErr w:type="spellStart"/>
-      <w:r>
-        <w:rPr>
-          <w:rFonts w:ascii="Open Sans" w:hAnsi="Open Sans" w:cs="Open Sans"/>
-          <w:lang w:val="pt-BR"/>
-        </w:rPr>
-        <w:t>Suelly</w:t>
-      </w:r>
-      <w:proofErr w:type="spellEnd"/>
-      <w:r>
-        <w:rPr>
-          <w:rFonts w:ascii="Open Sans" w:hAnsi="Open Sans" w:cs="Open Sans"/>
-          <w:lang w:val="pt-BR"/>
-        </w:rPr>
-        <w:t xml:space="preserve"> </w:t>
-      </w:r>
-      <w:proofErr w:type="spellStart"/>
-      <w:r>
-        <w:rPr>
-          <w:rFonts w:ascii="Open Sans" w:hAnsi="Open Sans" w:cs="Open Sans"/>
-          <w:lang w:val="pt-BR"/>
-        </w:rPr>
-        <w:t>Sueko</w:t>
-      </w:r>
-      <w:proofErr w:type="spellEnd"/>
-      <w:r>
-        <w:rPr>
-          <w:rFonts w:ascii="Open Sans" w:hAnsi="Open Sans" w:cs="Open Sans"/>
-          <w:lang w:val="pt-BR"/>
-        </w:rPr>
-        <w:t xml:space="preserve"> </w:t>
-      </w:r>
-      <w:proofErr w:type="spellStart"/>
-      <w:r>
-        <w:rPr>
-          <w:rFonts w:ascii="Open Sans" w:hAnsi="Open Sans" w:cs="Open Sans"/>
-          <w:lang w:val="pt-BR"/>
-        </w:rPr>
-        <w:t>Viski</w:t>
-      </w:r>
-      <w:proofErr w:type="spellEnd"/>
-    </w:p>
-    <w:p>
-      <w:pPr>
-        <w:pStyle w:val="SemEspaamento"/>
-        <w:rPr>
-          <w:rFonts w:ascii="Open Sans" w:hAnsi="Open Sans" w:cs="Open Sans"/>
-          <w:lang w:val="pt-BR"/>
-        </w:rPr>
-      </w:pPr>
-    </w:p>
-    <w:p>
-      <w:pPr>
-        <w:pStyle w:val="SemEspaamento"/>
-        <w:rPr>
-          <w:rFonts w:ascii="Open Sans" w:hAnsi="Open Sans" w:cs="Open Sans"/>
-          <w:lang w:val="pt-BR"/>
-        </w:rPr>
-      </w:pPr>
-      <w:r>
-        <w:rPr>
-          <w:rFonts w:ascii="Open Sans" w:hAnsi="Open Sans" w:cs="Open Sans"/>
-          <w:lang w:val="pt-BR"/>
-        </w:rPr>
-        <w:t>Descrição:</w:t>
-      </w:r>
-      <w:r>
-        <w:rPr>
-          <w:rFonts w:ascii="Open Sans" w:hAnsi="Open Sans" w:cs="Open Sans"/>
-          <w:lang w:val="pt-BR"/>
-        </w:rPr>
-        <w:t xml:space="preserve"> </w:t>
+        <w:t>.</w:t>
       </w:r>
       <w:r>
         <w:rPr>
@@ -3749,7 +3488,7 @@
           <w:shd w:val="clear" w:color="auto" w:fill="FFFFFF"/>
           <w:lang w:val="pt-BR"/>
         </w:rPr>
-        <w:t>”</w:t>
+        <w:t xml:space="preserve"> Procuramos melhorar a qualidade do ensino e da assistência em todos os níveis, prestar um atendimento visando humanização, segurança, conforto e economia</w:t>
       </w:r>
       <w:r>
         <w:rPr>
@@ -3758,7 +3497,7 @@
           <w:shd w:val="clear" w:color="auto" w:fill="FFFFFF"/>
           <w:lang w:val="pt-BR"/>
         </w:rPr>
-        <w:t>Enfermagem em terapia intensiva: práticas e vivências</w:t>
+        <w:t>.</w:t>
       </w:r>
       <w:r>
         <w:rPr>
@@ -3767,7 +3506,208 @@
           <w:shd w:val="clear" w:color="auto" w:fill="FFFFFF"/>
           <w:lang w:val="pt-BR"/>
         </w:rPr>
-        <w:t>”</w:t>
+        <w:t xml:space="preserve"> Contribuir no controle de infecção e complicações para o cliente e profissionais de enfermagem. Para cada procedimento de enfermagem foi utilizado um roteiro sistemático e objetivo: – Nome do procedimento; – Definição do procedimento; – Objetivo; – Material necessário; – Descrição do procedimento; – Observações sobre o procedimento. Espera-se que este manual facilite o aprendizado da ciência de enfermagem na assistência ao ser humano em suas necessidades, contribuir para o aperfeiçoamento e desenvolvimento dos profissionais de enfermagem, para que ampliem sua autonomia e segurança, resultando em um trabalho com humanização, qualidade e competência.</w:t>
+      </w:r>
+    </w:p>
+    <w:p>
+      <w:pPr>
+        <w:pStyle w:val="SemEspaamento"/>
+        <w:rPr>
+          <w:rFonts w:ascii="Open Sans" w:hAnsi="Open Sans" w:cs="Open Sans"/>
+          <w:lang w:val="pt-BR"/>
+        </w:rPr>
+      </w:pPr>
+    </w:p>
+    <w:p>
+      <w:pPr>
+        <w:pStyle w:val="SemEspaamento"/>
+        <w:rPr>
+          <w:rFonts w:ascii="Open Sans" w:hAnsi="Open Sans" w:cs="Open Sans"/>
+          <w:lang w:val="pt-BR"/>
+        </w:rPr>
+      </w:pPr>
+      <w:r>
+        <w:rPr>
+          <w:rFonts w:ascii="Open Sans" w:hAnsi="Open Sans" w:cs="Open Sans"/>
+          <w:lang w:val="pt-BR"/>
+        </w:rPr>
+        <w:t>4.</w:t>
+      </w:r>
+    </w:p>
+    <w:p>
+      <w:pPr>
+        <w:pStyle w:val="SemEspaamento"/>
+        <w:rPr>
+          <w:rFonts w:ascii="Open Sans" w:hAnsi="Open Sans" w:cs="Open Sans"/>
+          <w:spacing w:val="-9"/>
+          <w:lang w:val="pt-BR"/>
+        </w:rPr>
+      </w:pPr>
+      <w:r>
+        <w:rPr>
+          <w:rFonts w:ascii="Open Sans" w:hAnsi="Open Sans" w:cs="Open Sans"/>
+          <w:lang w:val="pt-BR"/>
+        </w:rPr>
+        <w:t>Título:</w:t>
+      </w:r>
+      <w:r>
+        <w:rPr>
+          <w:rFonts w:ascii="Open Sans" w:hAnsi="Open Sans" w:cs="Open Sans"/>
+          <w:lang w:val="pt-BR"/>
+        </w:rPr>
+        <w:t xml:space="preserve"> </w:t>
+      </w:r>
+      <w:r>
+        <w:rPr>
+          <w:rFonts w:ascii="Open Sans" w:hAnsi="Open Sans" w:cs="Open Sans"/>
+          <w:spacing w:val="-9"/>
+          <w:lang w:val="pt-BR"/>
+        </w:rPr>
+        <w:t>Livro Enfermagem em Terapia Intensiva: Práticas e Vivências</w:t>
+      </w:r>
+    </w:p>
+    <w:p>
+      <w:pPr>
+        <w:pStyle w:val="SemEspaamento"/>
+        <w:rPr>
+          <w:rFonts w:ascii="Open Sans" w:hAnsi="Open Sans" w:cs="Open Sans"/>
+          <w:lang w:val="pt-BR"/>
+        </w:rPr>
+      </w:pPr>
+    </w:p>
+    <w:p>
+      <w:pPr>
+        <w:pStyle w:val="SemEspaamento"/>
+        <w:rPr>
+          <w:rFonts w:ascii="Open Sans" w:hAnsi="Open Sans" w:cs="Open Sans"/>
+          <w:lang w:val="pt-BR"/>
+        </w:rPr>
+      </w:pPr>
+      <w:r>
+        <w:rPr>
+          <w:rFonts w:ascii="Open Sans" w:hAnsi="Open Sans" w:cs="Open Sans"/>
+          <w:lang w:val="pt-BR"/>
+        </w:rPr>
+        <w:t>Autor:</w:t>
+      </w:r>
+      <w:r>
+        <w:rPr>
+          <w:rFonts w:ascii="Open Sans" w:hAnsi="Open Sans" w:cs="Open Sans"/>
+          <w:lang w:val="pt-BR"/>
+        </w:rPr>
+        <w:t xml:space="preserve"> </w:t>
+      </w:r>
+      <w:r>
+        <w:rPr>
+          <w:rFonts w:ascii="Open Sans" w:hAnsi="Open Sans" w:cs="Open Sans"/>
+          <w:lang w:val="pt-BR"/>
+        </w:rPr>
+        <w:t xml:space="preserve">Renata Andrea Pietro Pereira, </w:t>
+      </w:r>
+      <w:proofErr w:type="spellStart"/>
+      <w:r>
+        <w:rPr>
+          <w:rFonts w:ascii="Open Sans" w:hAnsi="Open Sans" w:cs="Open Sans"/>
+          <w:lang w:val="pt-BR"/>
+        </w:rPr>
+        <w:t>Iveth</w:t>
+      </w:r>
+      <w:proofErr w:type="spellEnd"/>
+      <w:r>
+        <w:rPr>
+          <w:rFonts w:ascii="Open Sans" w:hAnsi="Open Sans" w:cs="Open Sans"/>
+          <w:lang w:val="pt-BR"/>
+        </w:rPr>
+        <w:t xml:space="preserve"> </w:t>
+      </w:r>
+      <w:proofErr w:type="spellStart"/>
+      <w:r>
+        <w:rPr>
+          <w:rFonts w:ascii="Open Sans" w:hAnsi="Open Sans" w:cs="Open Sans"/>
+          <w:lang w:val="pt-BR"/>
+        </w:rPr>
+        <w:t>Yamaguchi</w:t>
+      </w:r>
+      <w:proofErr w:type="spellEnd"/>
+      <w:r>
+        <w:rPr>
+          <w:rFonts w:ascii="Open Sans" w:hAnsi="Open Sans" w:cs="Open Sans"/>
+          <w:lang w:val="pt-BR"/>
+        </w:rPr>
+        <w:t xml:space="preserve">, </w:t>
+      </w:r>
+      <w:proofErr w:type="spellStart"/>
+      <w:r>
+        <w:rPr>
+          <w:rFonts w:ascii="Open Sans" w:hAnsi="Open Sans" w:cs="Open Sans"/>
+          <w:lang w:val="pt-BR"/>
+        </w:rPr>
+        <w:t>Suelly</w:t>
+      </w:r>
+      <w:proofErr w:type="spellEnd"/>
+      <w:r>
+        <w:rPr>
+          <w:rFonts w:ascii="Open Sans" w:hAnsi="Open Sans" w:cs="Open Sans"/>
+          <w:lang w:val="pt-BR"/>
+        </w:rPr>
+        <w:t xml:space="preserve"> </w:t>
+      </w:r>
+      <w:proofErr w:type="spellStart"/>
+      <w:r>
+        <w:rPr>
+          <w:rFonts w:ascii="Open Sans" w:hAnsi="Open Sans" w:cs="Open Sans"/>
+          <w:lang w:val="pt-BR"/>
+        </w:rPr>
+        <w:t>Sueko</w:t>
+      </w:r>
+      <w:proofErr w:type="spellEnd"/>
+      <w:r>
+        <w:rPr>
+          <w:rFonts w:ascii="Open Sans" w:hAnsi="Open Sans" w:cs="Open Sans"/>
+          <w:lang w:val="pt-BR"/>
+        </w:rPr>
+        <w:t xml:space="preserve"> </w:t>
+      </w:r>
+      <w:proofErr w:type="spellStart"/>
+      <w:r>
+        <w:rPr>
+          <w:rFonts w:ascii="Open Sans" w:hAnsi="Open Sans" w:cs="Open Sans"/>
+          <w:lang w:val="pt-BR"/>
+        </w:rPr>
+        <w:t>Viski</w:t>
+      </w:r>
+      <w:proofErr w:type="spellEnd"/>
+    </w:p>
+    <w:p>
+      <w:pPr>
+        <w:pStyle w:val="SemEspaamento"/>
+        <w:rPr>
+          <w:rFonts w:ascii="Open Sans" w:hAnsi="Open Sans" w:cs="Open Sans"/>
+          <w:lang w:val="pt-BR"/>
+        </w:rPr>
+      </w:pPr>
+    </w:p>
+    <w:p>
+      <w:pPr>
+        <w:pStyle w:val="SemEspaamento"/>
+        <w:rPr>
+          <w:rFonts w:ascii="Open Sans" w:hAnsi="Open Sans" w:cs="Open Sans"/>
+          <w:lang w:val="pt-BR"/>
+        </w:rPr>
+      </w:pPr>
+      <w:r>
+        <w:rPr>
+          <w:rFonts w:ascii="Open Sans" w:hAnsi="Open Sans" w:cs="Open Sans"/>
+          <w:lang w:val="pt-BR"/>
+        </w:rPr>
+        <w:t>Descrição:</w:t>
+      </w:r>
+      <w:r>
+        <w:rPr>
+          <w:rFonts w:ascii="Open Sans" w:hAnsi="Open Sans" w:cs="Open Sans"/>
+          <w:lang w:val="pt-BR"/>
+        </w:rPr>
+        <w:t xml:space="preserve"> </w:t>
       </w:r>
       <w:r>
         <w:rPr>
@@ -3776,6 +3716,33 @@
           <w:shd w:val="clear" w:color="auto" w:fill="FFFFFF"/>
           <w:lang w:val="pt-BR"/>
         </w:rPr>
+        <w:t>”</w:t>
+      </w:r>
+      <w:r>
+        <w:rPr>
+          <w:rFonts w:ascii="Open Sans" w:hAnsi="Open Sans" w:cs="Open Sans"/>
+          <w:spacing w:val="6"/>
+          <w:shd w:val="clear" w:color="auto" w:fill="FFFFFF"/>
+          <w:lang w:val="pt-BR"/>
+        </w:rPr>
+        <w:t>Enfermagem em terapia intensiva: práticas e vivências</w:t>
+      </w:r>
+      <w:r>
+        <w:rPr>
+          <w:rFonts w:ascii="Open Sans" w:hAnsi="Open Sans" w:cs="Open Sans"/>
+          <w:spacing w:val="6"/>
+          <w:shd w:val="clear" w:color="auto" w:fill="FFFFFF"/>
+          <w:lang w:val="pt-BR"/>
+        </w:rPr>
+        <w:t>”</w:t>
+      </w:r>
+      <w:r>
+        <w:rPr>
+          <w:rFonts w:ascii="Open Sans" w:hAnsi="Open Sans" w:cs="Open Sans"/>
+          <w:spacing w:val="6"/>
+          <w:shd w:val="clear" w:color="auto" w:fill="FFFFFF"/>
+          <w:lang w:val="pt-BR"/>
+        </w:rPr>
         <w:t xml:space="preserve"> chega à sua 2ª edição totalmente atualizada e reestruturada com a inclusão de 15 novos capítulos que refletem os avanços e mudanças da área. Resultado da reunião de destacados profissionais brasileiros da enfermagem e de outras áreas da saúde, esta obra traz temas que permitem aliar a preocupação com a competência clínica às demais dimensões do trabalho do enfermeiro, resgatando uma das principais características da enfermagem como disciplina e profissão: a abordagem holística da pessoa sob seus cuidados.</w:t>
       </w:r>
     </w:p>
@@ -3826,15 +3793,7 @@
           <w:spacing w:val="-9"/>
           <w:lang w:val="pt-BR"/>
         </w:rPr>
-        <w:t xml:space="preserve"> </w:t>
-      </w:r>
-      <w:r>
-        <w:rPr>
-          <w:rFonts w:ascii="Open Sans" w:hAnsi="Open Sans" w:cs="Open Sans"/>
-          <w:spacing w:val="-9"/>
-          <w:lang w:val="pt-BR"/>
-        </w:rPr>
-        <w:t>Dicionário de Saúde</w:t>
+        <w:t xml:space="preserve"> Dicionário de Saúde</w:t>
       </w:r>
     </w:p>
     <w:p>
@@ -4296,6 +4255,7 @@
     <w:lsdException w:name="HTML Sample" w:semiHidden="1" w:unhideWhenUsed="1"/>
     <w:lsdException w:name="HTML Typewriter" w:semiHidden="1" w:unhideWhenUsed="1"/>
     <w:lsdException w:name="HTML Variable" w:semiHidden="1" w:unhideWhenUsed="1"/>
+    <w:lsdException w:name="Normal Table" w:semiHidden="1" w:unhideWhenUsed="1"/>
     <w:lsdException w:name="annotation subject" w:semiHidden="1" w:unhideWhenUsed="1"/>
     <w:lsdException w:name="No List" w:semiHidden="1" w:unhideWhenUsed="1"/>
     <w:lsdException w:name="Outline List 1" w:semiHidden="1" w:unhideWhenUsed="1"/>
@@ -4338,8 +4298,11 @@
     <w:lsdException w:name="Table Contemporary" w:semiHidden="1" w:unhideWhenUsed="1"/>
     <w:lsdException w:name="Table Elegant" w:semiHidden="1" w:unhideWhenUsed="1"/>
     <w:lsdException w:name="Table Professional" w:semiHidden="1" w:unhideWhenUsed="1"/>
+    <w:lsdException w:name="Table Subtle 1" w:semiHidden="1" w:unhideWhenUsed="1"/>
     <w:lsdException w:name="Table Subtle 2" w:semiHidden="1" w:unhideWhenUsed="1"/>
     <w:lsdException w:name="Table Web 1" w:semiHidden="1" w:unhideWhenUsed="1"/>
+    <w:lsdException w:name="Table Web 2" w:semiHidden="1" w:unhideWhenUsed="1"/>
+    <w:lsdException w:name="Table Web 3" w:semiHidden="1" w:unhideWhenUsed="1"/>
     <w:lsdException w:name="Balloon Text" w:semiHidden="1" w:unhideWhenUsed="1"/>
     <w:lsdException w:name="Table Grid" w:uiPriority="39"/>
     <w:lsdException w:name="Table Theme" w:semiHidden="1" w:unhideWhenUsed="1"/>
@@ -4965,23 +4928,8 @@
 </file>
 
 <file path=customXml/item1.xml><?xml version="1.0" encoding="utf-8"?>
-<p:properties xmlns:p="http://schemas.microsoft.com/office/2006/metadata/properties" xmlns:xsi="http://www.w3.org/2001/XMLSchema-instance" xmlns:pc="http://schemas.microsoft.com/office/infopath/2007/PartnerControls">
-  <documentManagement/>
-</p:properties>
-</file>
-
-<file path=customXml/item2.xml><?xml version="1.0" encoding="utf-8"?>
-<?mso-contentType ?>
-<FormTemplates xmlns="http://schemas.microsoft.com/sharepoint/v3/contenttype/forms">
-  <Display>DocumentLibraryForm</Display>
-  <Edit>DocumentLibraryForm</Edit>
-  <New>DocumentLibraryForm</New>
-</FormTemplates>
-</file>
-
-<file path=customXml/item3.xml><?xml version="1.0" encoding="utf-8"?>
-<ct:contentTypeSchema xmlns:ct="http://schemas.microsoft.com/office/2006/metadata/contentType" xmlns:ma="http://schemas.microsoft.com/office/2006/metadata/properties/metaAttributes" ct:_="" ma:_="" ma:contentTypeName="Documento" ma:contentTypeID="0x010100DA3E6A00F0FABF46834D7B8CF94E6025" ma:contentTypeVersion="2" ma:contentTypeDescription="Crie um novo documento." ma:contentTypeScope="" ma:versionID="57618b0ee7ad772546fc5a06b7416796">
-  <xsd:schema xmlns:xsd="http://www.w3.org/2001/XMLSchema" xmlns:xs="http://www.w3.org/2001/XMLSchema" xmlns:p="http://schemas.microsoft.com/office/2006/metadata/properties" xmlns:ns2="82324825-c0e7-4238-b6a0-128960a0ff82" targetNamespace="http://schemas.microsoft.com/office/2006/metadata/properties" ma:root="true" ma:fieldsID="3715a09354c80f0c25b8df6746d076c6" ns2:_="">
+<ct:contentTypeSchema xmlns:ct="http://schemas.microsoft.com/office/2006/metadata/contentType" xmlns:ma="http://schemas.microsoft.com/office/2006/metadata/properties/metaAttributes" ct:_="" ma:_="" ma:contentTypeName="Documento" ma:contentTypeID="0x010100DA3E6A00F0FABF46834D7B8CF94E6025" ma:contentTypeVersion="7" ma:contentTypeDescription="Crie um novo documento." ma:contentTypeScope="" ma:versionID="0efa048f5f4fbf83e45ec65487cd0bbe">
+  <xsd:schema xmlns:xsd="http://www.w3.org/2001/XMLSchema" xmlns:xs="http://www.w3.org/2001/XMLSchema" xmlns:p="http://schemas.microsoft.com/office/2006/metadata/properties" xmlns:ns2="82324825-c0e7-4238-b6a0-128960a0ff82" targetNamespace="http://schemas.microsoft.com/office/2006/metadata/properties" ma:root="true" ma:fieldsID="4f340388f65819921b4148e565859d6d" ns2:_="">
     <xsd:import namespace="82324825-c0e7-4238-b6a0-128960a0ff82"/>
     <xsd:element name="properties">
       <xsd:complexType>
@@ -4991,6 +4939,11 @@
               <xsd:all>
                 <xsd:element ref="ns2:MediaServiceMetadata" minOccurs="0"/>
                 <xsd:element ref="ns2:MediaServiceFastMetadata" minOccurs="0"/>
+                <xsd:element ref="ns2:MediaServiceAutoTags" minOccurs="0"/>
+                <xsd:element ref="ns2:MediaServiceGenerationTime" minOccurs="0"/>
+                <xsd:element ref="ns2:MediaServiceEventHashCode" minOccurs="0"/>
+                <xsd:element ref="ns2:MediaServiceOCR" minOccurs="0"/>
+                <xsd:element ref="ns2:MediaServiceDateTaken" minOccurs="0"/>
               </xsd:all>
             </xsd:complexType>
           </xsd:element>
@@ -5009,6 +4962,33 @@
     <xsd:element name="MediaServiceFastMetadata" ma:index="9" nillable="true" ma:displayName="MediaServiceFastMetadata" ma:hidden="true" ma:internalName="MediaServiceFastMetadata" ma:readOnly="true">
       <xsd:simpleType>
         <xsd:restriction base="dms:Note"/>
+      </xsd:simpleType>
+    </xsd:element>
+    <xsd:element name="MediaServiceAutoTags" ma:index="10" nillable="true" ma:displayName="Tags" ma:internalName="MediaServiceAutoTags" ma:readOnly="true">
+      <xsd:simpleType>
+        <xsd:restriction base="dms:Text"/>
+      </xsd:simpleType>
+    </xsd:element>
+    <xsd:element name="MediaServiceGenerationTime" ma:index="11" nillable="true" ma:displayName="MediaServiceGenerationTime" ma:hidden="true" ma:internalName="MediaServiceGenerationTime" ma:readOnly="true">
+      <xsd:simpleType>
+        <xsd:restriction base="dms:Text"/>
+      </xsd:simpleType>
+    </xsd:element>
+    <xsd:element name="MediaServiceEventHashCode" ma:index="12" nillable="true" ma:displayName="MediaServiceEventHashCode" ma:hidden="true" ma:internalName="MediaServiceEventHashCode" ma:readOnly="true">
+      <xsd:simpleType>
+        <xsd:restriction base="dms:Text"/>
+      </xsd:simpleType>
+    </xsd:element>
+    <xsd:element name="MediaServiceOCR" ma:index="13" nillable="true" ma:displayName="Extracted Text" ma:internalName="MediaServiceOCR" ma:readOnly="true">
+      <xsd:simpleType>
+        <xsd:restriction base="dms:Note">
+          <xsd:maxLength value="255"/>
+        </xsd:restriction>
+      </xsd:simpleType>
+    </xsd:element>
+    <xsd:element name="MediaServiceDateTaken" ma:index="14" nillable="true" ma:displayName="MediaServiceDateTaken" ma:hidden="true" ma:internalName="MediaServiceDateTaken" ma:readOnly="true">
+      <xsd:simpleType>
+        <xsd:restriction base="dms:Text"/>
       </xsd:simpleType>
     </xsd:element>
   </xsd:schema>
@@ -5111,13 +5091,23 @@
 </ct:contentTypeSchema>
 </file>
 
+<file path=customXml/item2.xml><?xml version="1.0" encoding="utf-8"?>
+<?mso-contentType ?>
+<FormTemplates xmlns="http://schemas.microsoft.com/sharepoint/v3/contenttype/forms">
+  <Display>DocumentLibraryForm</Display>
+  <Edit>DocumentLibraryForm</Edit>
+  <New>DocumentLibraryForm</New>
+</FormTemplates>
+</file>
+
+<file path=customXml/item3.xml><?xml version="1.0" encoding="utf-8"?>
+<p:properties xmlns:p="http://schemas.microsoft.com/office/2006/metadata/properties" xmlns:xsi="http://www.w3.org/2001/XMLSchema-instance" xmlns:pc="http://schemas.microsoft.com/office/infopath/2007/PartnerControls">
+  <documentManagement/>
+</p:properties>
+</file>
+
 <file path=customXml/itemProps1.xml><?xml version="1.0" encoding="utf-8"?>
-<ds:datastoreItem xmlns:ds="http://schemas.openxmlformats.org/officeDocument/2006/customXml" ds:itemID="{B68B9B04-456D-41DC-BC5C-12EF3AB6A2FE}">
-  <ds:schemaRefs>
-    <ds:schemaRef ds:uri="http://schemas.microsoft.com/office/2006/metadata/properties"/>
-    <ds:schemaRef ds:uri="http://schemas.microsoft.com/office/infopath/2007/PartnerControls"/>
-  </ds:schemaRefs>
-</ds:datastoreItem>
+<ds:datastoreItem xmlns:ds="http://schemas.openxmlformats.org/officeDocument/2006/customXml" ds:itemID="{4142D713-8AD7-4C8D-A308-014CBE2AABA8}"/>
 </file>
 
 <file path=customXml/itemProps2.xml><?xml version="1.0" encoding="utf-8"?>
@@ -5129,19 +5119,10 @@
 </file>
 
 <file path=customXml/itemProps3.xml><?xml version="1.0" encoding="utf-8"?>
-<ds:datastoreItem xmlns:ds="http://schemas.openxmlformats.org/officeDocument/2006/customXml" ds:itemID="{3FEAFDE3-8AF3-4A34-B543-0177484FFBA8}">
+<ds:datastoreItem xmlns:ds="http://schemas.openxmlformats.org/officeDocument/2006/customXml" ds:itemID="{B68B9B04-456D-41DC-BC5C-12EF3AB6A2FE}">
   <ds:schemaRefs>
-    <ds:schemaRef ds:uri="http://schemas.microsoft.com/office/2006/metadata/contentType"/>
-    <ds:schemaRef ds:uri="http://schemas.microsoft.com/office/2006/metadata/properties/metaAttributes"/>
-    <ds:schemaRef ds:uri="http://www.w3.org/2001/XMLSchema"/>
     <ds:schemaRef ds:uri="http://schemas.microsoft.com/office/2006/metadata/properties"/>
-    <ds:schemaRef ds:uri="82324825-c0e7-4238-b6a0-128960a0ff82"/>
-    <ds:schemaRef ds:uri="http://schemas.microsoft.com/office/2006/documentManagement/types"/>
     <ds:schemaRef ds:uri="http://schemas.microsoft.com/office/infopath/2007/PartnerControls"/>
-    <ds:schemaRef ds:uri="http://schemas.openxmlformats.org/package/2006/metadata/core-properties"/>
-    <ds:schemaRef ds:uri="http://purl.org/dc/elements/1.1/"/>
-    <ds:schemaRef ds:uri="http://purl.org/dc/terms/"/>
-    <ds:schemaRef ds:uri="http://schemas.microsoft.com/internal/obd"/>
   </ds:schemaRefs>
 </ds:datastoreItem>
 </file>
</xml_diff>